<commit_message>
Final version of required documents for renewal of the scholarship.
</commit_message>
<xml_diff>
--- a/doc/Relatório de Atividades 2013.docx
+++ b/doc/Relatório de Atividades 2013.docx
@@ -4,6 +4,12 @@
   <w:body>
     <w:p>
       <w:pPr>
+        <w:pBdr>
+          <w:top w:val="single" w:sz="4" w:space="1" w:color="auto"/>
+          <w:left w:val="single" w:sz="4" w:space="4" w:color="auto"/>
+          <w:bottom w:val="single" w:sz="4" w:space="1" w:color="auto"/>
+          <w:right w:val="single" w:sz="4" w:space="4" w:color="auto"/>
+        </w:pBdr>
         <w:jc w:val="center"/>
         <w:rPr>
           <w:b/>
@@ -55,6 +61,16 @@
     </w:p>
     <w:p>
       <w:pPr>
+        <w:spacing w:after="0"/>
+        <w:rPr>
+          <w:b/>
+          <w:sz w:val="24"/>
+          <w:szCs w:val="24"/>
+        </w:rPr>
+      </w:pPr>
+    </w:p>
+    <w:p>
+      <w:pPr>
         <w:spacing w:after="0" w:line="240" w:lineRule="auto"/>
         <w:ind w:left="720"/>
         <w:rPr>
@@ -67,7 +83,15 @@
           <w:sz w:val="24"/>
           <w:szCs w:val="24"/>
         </w:rPr>
-        <w:t>Nome: Gustavo Müller Nunes</w:t>
+        <w:t xml:space="preserve">Nome: </w:t>
+      </w:r>
+      <w:r>
+        <w:rPr>
+          <w:b/>
+          <w:sz w:val="24"/>
+          <w:szCs w:val="24"/>
+        </w:rPr>
+        <w:t>Gustavo Müller Nunes</w:t>
       </w:r>
     </w:p>
     <w:p>
@@ -84,7 +108,15 @@
           <w:sz w:val="24"/>
           <w:szCs w:val="24"/>
         </w:rPr>
-        <w:t>Orientador: Plínio Thomaz Aquino Junior</w:t>
+        <w:t xml:space="preserve">Orientador: </w:t>
+      </w:r>
+      <w:r>
+        <w:rPr>
+          <w:b/>
+          <w:sz w:val="24"/>
+          <w:szCs w:val="24"/>
+        </w:rPr>
+        <w:t>Plínio Thomaz Aquino Junior</w:t>
       </w:r>
     </w:p>
     <w:p>
@@ -176,6 +208,15 @@
         </w:rPr>
         <w:t>PERÍODO DO RELATÓRIO</w:t>
       </w:r>
+    </w:p>
+    <w:p>
+      <w:pPr>
+        <w:pStyle w:val="PargrafodaLista"/>
+        <w:rPr>
+          <w:sz w:val="24"/>
+          <w:szCs w:val="24"/>
+        </w:rPr>
+      </w:pPr>
     </w:p>
     <w:p>
       <w:pPr>
@@ -227,6 +268,43 @@
     </w:p>
     <w:p>
       <w:pPr>
+        <w:spacing w:after="0"/>
+        <w:jc w:val="both"/>
+        <w:rPr>
+          <w:sz w:val="24"/>
+          <w:szCs w:val="24"/>
+        </w:rPr>
+      </w:pPr>
+    </w:p>
+    <w:p>
+      <w:pPr>
+        <w:spacing w:after="0"/>
+        <w:jc w:val="both"/>
+        <w:rPr>
+          <w:sz w:val="24"/>
+          <w:szCs w:val="24"/>
+        </w:rPr>
+      </w:pPr>
+      <w:r>
+        <w:rPr>
+          <w:sz w:val="24"/>
+          <w:szCs w:val="24"/>
+        </w:rPr>
+        <w:t>De acordo com recomendações definidas em reuniões de orientação, o período de março de 2013 a dezembro de 2013 foi utilizado para conclusão das disciplinas obrigatórias do mestrado, início da revisão bibliográfica, além da criação de protótipos para validar a proposta de trabalho. Houve investimento na criação do protótipo do projeto com objetivo de realização de testes em conjunto com as teorias abordadas nas disciplinas.</w:t>
+      </w:r>
+    </w:p>
+    <w:p>
+      <w:pPr>
+        <w:spacing w:after="0"/>
+        <w:jc w:val="both"/>
+        <w:rPr>
+          <w:sz w:val="24"/>
+          <w:szCs w:val="24"/>
+        </w:rPr>
+      </w:pPr>
+    </w:p>
+    <w:p>
+      <w:pPr>
         <w:pStyle w:val="PargrafodaLista"/>
         <w:numPr>
           <w:ilvl w:val="1"/>
@@ -247,6 +325,16 @@
         </w:rPr>
         <w:t>Matérias cursadas</w:t>
       </w:r>
+    </w:p>
+    <w:p>
+      <w:pPr>
+        <w:spacing w:after="0"/>
+        <w:rPr>
+          <w:b/>
+          <w:sz w:val="24"/>
+          <w:szCs w:val="24"/>
+        </w:rPr>
+      </w:pPr>
     </w:p>
     <w:p>
       <w:pPr>
@@ -482,7 +570,15 @@
           <w:sz w:val="24"/>
           <w:szCs w:val="24"/>
         </w:rPr>
-        <w:t>Foram encontrados dois artigos na área de reconhecimento de gestos em automóveis que estão sendo usados com referência no projeto. Um dos artigos, escritos pela BMW, descreve resumidamente o processo de extração de característica da mã</w:t>
+        <w:t xml:space="preserve">Foram encontrados dois artigos na área de reconhecimento de gestos em automóveis que estão sendo usados com referência </w:t>
+      </w:r>
+      <w:r>
+        <w:rPr>
+          <w:sz w:val="24"/>
+          <w:szCs w:val="24"/>
+        </w:rPr>
+        <w:lastRenderedPageBreak/>
+        <w:t>no projeto. Um dos artigos, escritos pela BMW, descreve resumidamente o processo de extração de característica da mã</w:t>
       </w:r>
       <w:r>
         <w:rPr>
@@ -581,7 +677,6 @@
           <w:sz w:val="24"/>
           <w:szCs w:val="24"/>
         </w:rPr>
-        <w:lastRenderedPageBreak/>
         <w:t>analisados</w:t>
       </w:r>
       <w:r>
@@ -923,6 +1018,7 @@
           <w:noProof/>
           <w:lang w:eastAsia="pt-BR"/>
         </w:rPr>
+        <w:lastRenderedPageBreak/>
         <w:drawing>
           <wp:inline distT="0" distB="0" distL="0" distR="0" wp14:anchorId="530C432A" wp14:editId="187972E2">
             <wp:extent cx="1900362" cy="2530373"/>
@@ -1064,15 +1160,7 @@
           <w:sz w:val="24"/>
           <w:szCs w:val="24"/>
         </w:rPr>
-        <w:t xml:space="preserve"> foi construída. Para isso foi adquirido uma </w:t>
-      </w:r>
-      <w:r>
-        <w:rPr>
-          <w:sz w:val="24"/>
-          <w:szCs w:val="24"/>
-        </w:rPr>
-        <w:lastRenderedPageBreak/>
-        <w:t xml:space="preserve">webcam comum e retirado o filtro </w:t>
+        <w:t xml:space="preserve"> foi construída. Para isso foi adquirido uma webcam comum e retirado o filtro </w:t>
       </w:r>
       <w:r>
         <w:rPr>
@@ -1423,6 +1511,7 @@
           <w:szCs w:val="24"/>
           <w:lang w:eastAsia="pt-BR"/>
         </w:rPr>
+        <w:lastRenderedPageBreak/>
         <w:drawing>
           <wp:inline distT="0" distB="0" distL="0" distR="0">
             <wp:extent cx="2138901" cy="1603508"/>
@@ -1741,15 +1830,27 @@
         </w:rPr>
         <w:t xml:space="preserve"> bolsista beneficiário apresentou excelente rendimento nas disciplinas cursadas. Iniciou o estudo dos conceitos envolvidos no tema e estado da arte. </w:t>
       </w:r>
-      <w:proofErr w:type="gramStart"/>
-      <w:r>
-        <w:rPr>
-          <w:sz w:val="24"/>
-          <w:szCs w:val="24"/>
-        </w:rPr>
-        <w:t>Esse estudo inicial e o conhecimento adquiro</w:t>
-      </w:r>
-      <w:proofErr w:type="gramEnd"/>
+      <w:r>
+        <w:rPr>
+          <w:sz w:val="24"/>
+          <w:szCs w:val="24"/>
+        </w:rPr>
+        <w:t>O</w:t>
+      </w:r>
+      <w:r>
+        <w:rPr>
+          <w:sz w:val="24"/>
+          <w:szCs w:val="24"/>
+        </w:rPr>
+        <w:t xml:space="preserve"> estudo inicial</w:t>
+      </w:r>
+      <w:r>
+        <w:rPr>
+          <w:sz w:val="24"/>
+          <w:szCs w:val="24"/>
+        </w:rPr>
+        <w:t xml:space="preserve"> documentado neste relatório e o conhecimento adquirido</w:t>
+      </w:r>
       <w:r>
         <w:rPr>
           <w:sz w:val="24"/>
@@ -1757,6 +1858,63 @@
         </w:rPr>
         <w:t xml:space="preserve"> nas disciplinas motivaram a realização de experimentos para a aquisição e tratamento das imagens para o reconhecimento de gestos. Desta maneira, o aluno teve um excelente rendimento nas atividades de pesquisa.</w:t>
       </w:r>
+    </w:p>
+    <w:p>
+      <w:pPr>
+        <w:jc w:val="both"/>
+        <w:rPr>
+          <w:sz w:val="24"/>
+          <w:szCs w:val="24"/>
+        </w:rPr>
+      </w:pPr>
+    </w:p>
+    <w:p>
+      <w:pPr>
+        <w:jc w:val="both"/>
+      </w:pPr>
+    </w:p>
+    <w:p>
+      <w:pPr>
+        <w:jc w:val="right"/>
+      </w:pPr>
+      <w:r>
+        <w:t>___________________________</w:t>
+      </w:r>
+    </w:p>
+    <w:p>
+      <w:pPr>
+        <w:jc w:val="right"/>
+      </w:pPr>
+      <w:r>
+        <w:t>De acordo</w:t>
+      </w:r>
+    </w:p>
+    <w:p>
+      <w:pPr>
+        <w:jc w:val="right"/>
+      </w:pPr>
+      <w:r>
+        <w:t>Prof. Dr. Plinio Thomaz Aquino Jr.</w:t>
+      </w:r>
+    </w:p>
+    <w:p>
+      <w:pPr>
+        <w:jc w:val="right"/>
+      </w:pPr>
+      <w:r>
+        <w:t>Orientador</w:t>
+      </w:r>
+    </w:p>
+    <w:p>
+      <w:pPr>
+        <w:jc w:val="both"/>
+        <w:rPr>
+          <w:sz w:val="24"/>
+          <w:szCs w:val="24"/>
+        </w:rPr>
+      </w:pPr>
+      <w:bookmarkStart w:id="0" w:name="_GoBack"/>
+      <w:bookmarkEnd w:id="0"/>
     </w:p>
     <w:p>
       <w:pPr>
@@ -1915,17 +2073,7 @@
           <w:szCs w:val="24"/>
           <w:lang w:val="en-US"/>
         </w:rPr>
-        <w:t>Zo</w:t>
-      </w:r>
-      <w:bookmarkStart w:id="0" w:name="_GoBack"/>
-      <w:bookmarkEnd w:id="0"/>
-      <w:r>
-        <w:rPr>
-          <w:sz w:val="24"/>
-          <w:szCs w:val="24"/>
-          <w:lang w:val="en-US"/>
-        </w:rPr>
-        <w:t>bl</w:t>
+        <w:t>Zobl</w:t>
       </w:r>
       <w:proofErr w:type="spellEnd"/>
       <w:r>

</xml_diff>